<commit_message>
chore(docs): move screenshots to docs/screenshots to clean root
</commit_message>
<xml_diff>
--- a/모바일웹서비스 프로젝트_공통평가 01_수행 결과 보고서.docx
+++ b/모바일웹서비스 프로젝트_공통평가 01_수행 결과 보고서.docx
@@ -975,6 +975,94 @@
                 <w:szCs w:val="12"/>
               </w:rPr>
             </w:pPr>
+            <w:r>
+              <w:rPr>
+                <w:rFonts w:cs="Times New Roman"/>
+                <w:color w:val="auto"/>
+                <w:kern w:val="2"/>
+                <w:sz w:val="12"/>
+                <w:szCs w:val="12"/>
+              </w:rPr>
+              <w:drawing>
+                <wp:inline distT="0" distB="0" distL="0" distR="0" wp14:anchorId="6B7753EF" wp14:editId="5BDBE84A">
+                  <wp:extent cx="1344295" cy="732790"/>
+                  <wp:effectExtent l="0" t="0" r="1905" b="3810"/>
+                  <wp:docPr id="1994756959" name="그림 1"/>
+                  <wp:cNvGraphicFramePr>
+                    <a:graphicFrameLocks xmlns:a="http://schemas.openxmlformats.org/drawingml/2006/main" noChangeAspect="1"/>
+                  </wp:cNvGraphicFramePr>
+                  <a:graphic xmlns:a="http://schemas.openxmlformats.org/drawingml/2006/main">
+                    <a:graphicData uri="http://schemas.openxmlformats.org/drawingml/2006/picture">
+                      <pic:pic xmlns:pic="http://schemas.openxmlformats.org/drawingml/2006/picture">
+                        <pic:nvPicPr>
+                          <pic:cNvPr id="1994756959" name=""/>
+                          <pic:cNvPicPr/>
+                        </pic:nvPicPr>
+                        <pic:blipFill>
+                          <a:blip r:embed="rId8"/>
+                          <a:stretch>
+                            <a:fillRect/>
+                          </a:stretch>
+                        </pic:blipFill>
+                        <pic:spPr>
+                          <a:xfrm>
+                            <a:off x="0" y="0"/>
+                            <a:ext cx="1344295" cy="732790"/>
+                          </a:xfrm>
+                          <a:prstGeom prst="rect">
+                            <a:avLst/>
+                          </a:prstGeom>
+                        </pic:spPr>
+                      </pic:pic>
+                    </a:graphicData>
+                  </a:graphic>
+                </wp:inline>
+              </w:drawing>
+            </w:r>
+            <w:r>
+              <w:rPr>
+                <w:rFonts w:cs="Times New Roman"/>
+                <w:color w:val="auto"/>
+                <w:kern w:val="2"/>
+                <w:sz w:val="12"/>
+                <w:szCs w:val="12"/>
+              </w:rPr>
+              <w:drawing>
+                <wp:inline distT="0" distB="0" distL="0" distR="0" wp14:anchorId="172F73E5" wp14:editId="127DE5BF">
+                  <wp:extent cx="1344295" cy="731520"/>
+                  <wp:effectExtent l="0" t="0" r="1905" b="5080"/>
+                  <wp:docPr id="921712679" name="그림 1"/>
+                  <wp:cNvGraphicFramePr>
+                    <a:graphicFrameLocks xmlns:a="http://schemas.openxmlformats.org/drawingml/2006/main" noChangeAspect="1"/>
+                  </wp:cNvGraphicFramePr>
+                  <a:graphic xmlns:a="http://schemas.openxmlformats.org/drawingml/2006/main">
+                    <a:graphicData uri="http://schemas.openxmlformats.org/drawingml/2006/picture">
+                      <pic:pic xmlns:pic="http://schemas.openxmlformats.org/drawingml/2006/picture">
+                        <pic:nvPicPr>
+                          <pic:cNvPr id="921712679" name=""/>
+                          <pic:cNvPicPr/>
+                        </pic:nvPicPr>
+                        <pic:blipFill>
+                          <a:blip r:embed="rId9"/>
+                          <a:stretch>
+                            <a:fillRect/>
+                          </a:stretch>
+                        </pic:blipFill>
+                        <pic:spPr>
+                          <a:xfrm>
+                            <a:off x="0" y="0"/>
+                            <a:ext cx="1344295" cy="731520"/>
+                          </a:xfrm>
+                          <a:prstGeom prst="rect">
+                            <a:avLst/>
+                          </a:prstGeom>
+                        </pic:spPr>
+                      </pic:pic>
+                    </a:graphicData>
+                  </a:graphic>
+                </wp:inline>
+              </w:drawing>
+            </w:r>
           </w:p>
         </w:tc>
       </w:tr>
@@ -1211,6 +1299,16 @@
                 <w:szCs w:val="12"/>
               </w:rPr>
             </w:pPr>
+            <w:r>
+              <w:rPr>
+                <w:rFonts w:cs="Times New Roman"/>
+                <w:color w:val="auto"/>
+                <w:kern w:val="2"/>
+                <w:sz w:val="12"/>
+                <w:szCs w:val="12"/>
+              </w:rPr>
+              <w:t>https://github.com/keepdev0919/mws-assign-common01.git</w:t>
+            </w:r>
           </w:p>
         </w:tc>
       </w:tr>
@@ -1499,7 +1597,7 @@
                           <pic:cNvPicPr/>
                         </pic:nvPicPr>
                         <pic:blipFill>
-                          <a:blip r:embed="rId8" cstate="print">
+                          <a:blip r:embed="rId10" cstate="print">
                             <a:extLst>
                               <a:ext uri="{28A0092B-C50C-407E-A947-70E740481C1C}">
                                 <a14:useLocalDpi xmlns:a14="http://schemas.microsoft.com/office/drawing/2010/main" val="0"/>
@@ -1561,7 +1659,7 @@
                           <pic:cNvPicPr/>
                         </pic:nvPicPr>
                         <pic:blipFill>
-                          <a:blip r:embed="rId9" cstate="print">
+                          <a:blip r:embed="rId11" cstate="print">
                             <a:extLst>
                               <a:ext uri="{28A0092B-C50C-407E-A947-70E740481C1C}">
                                 <a14:useLocalDpi xmlns:a14="http://schemas.microsoft.com/office/drawing/2010/main" val="0"/>
@@ -1786,7 +1884,7 @@
                           <pic:cNvPicPr/>
                         </pic:nvPicPr>
                         <pic:blipFill>
-                          <a:blip r:embed="rId10" cstate="print">
+                          <a:blip r:embed="rId12" cstate="print">
                             <a:extLst>
                               <a:ext uri="{28A0092B-C50C-407E-A947-70E740481C1C}">
                                 <a14:useLocalDpi xmlns:a14="http://schemas.microsoft.com/office/drawing/2010/main" val="0"/>
@@ -1937,7 +2035,7 @@
               </w:rPr>
               <w:t xml:space="preserve">제출 : </w:t>
             </w:r>
-            <w:hyperlink r:id="rId11" w:history="1">
+            <w:hyperlink r:id="rId13" w:history="1">
               <w:r>
                 <w:rPr>
                   <w:rStyle w:val="affff8"/>
@@ -2028,7 +2126,7 @@
                           <pic:cNvPicPr/>
                         </pic:nvPicPr>
                         <pic:blipFill>
-                          <a:blip r:embed="rId12" cstate="print">
+                          <a:blip r:embed="rId14" cstate="print">
                             <a:extLst>
                               <a:ext uri="{28A0092B-C50C-407E-A947-70E740481C1C}">
                                 <a14:useLocalDpi xmlns:a14="http://schemas.microsoft.com/office/drawing/2010/main" val="0"/>
@@ -2080,7 +2178,7 @@
                           <pic:cNvPicPr/>
                         </pic:nvPicPr>
                         <pic:blipFill>
-                          <a:blip r:embed="rId13" cstate="print">
+                          <a:blip r:embed="rId15" cstate="print">
                             <a:extLst>
                               <a:ext uri="{28A0092B-C50C-407E-A947-70E740481C1C}">
                                 <a14:useLocalDpi xmlns:a14="http://schemas.microsoft.com/office/drawing/2010/main" val="0"/>
@@ -2378,7 +2476,7 @@
                           <pic:cNvPicPr/>
                         </pic:nvPicPr>
                         <pic:blipFill>
-                          <a:blip r:embed="rId14" cstate="print">
+                          <a:blip r:embed="rId16" cstate="print">
                             <a:extLst>
                               <a:ext uri="{28A0092B-C50C-407E-A947-70E740481C1C}">
                                 <a14:useLocalDpi xmlns:a14="http://schemas.microsoft.com/office/drawing/2010/main" val="0"/>
@@ -2632,7 +2730,7 @@
                           <pic:cNvPicPr/>
                         </pic:nvPicPr>
                         <pic:blipFill>
-                          <a:blip r:embed="rId15" cstate="print">
+                          <a:blip r:embed="rId17" cstate="print">
                             <a:extLst>
                               <a:ext uri="{28A0092B-C50C-407E-A947-70E740481C1C}">
                                 <a14:useLocalDpi xmlns:a14="http://schemas.microsoft.com/office/drawing/2010/main" val="0"/>
@@ -2863,7 +2961,7 @@
                           <pic:cNvPicPr/>
                         </pic:nvPicPr>
                         <pic:blipFill>
-                          <a:blip r:embed="rId16" cstate="print">
+                          <a:blip r:embed="rId18" cstate="print">
                             <a:extLst>
                               <a:ext uri="{28A0092B-C50C-407E-A947-70E740481C1C}">
                                 <a14:useLocalDpi xmlns:a14="http://schemas.microsoft.com/office/drawing/2010/main" val="0"/>
@@ -3117,7 +3215,7 @@
                           <pic:cNvPicPr/>
                         </pic:nvPicPr>
                         <pic:blipFill>
-                          <a:blip r:embed="rId17" cstate="print">
+                          <a:blip r:embed="rId19" cstate="print">
                             <a:extLst>
                               <a:ext uri="{28A0092B-C50C-407E-A947-70E740481C1C}">
                                 <a14:useLocalDpi xmlns:a14="http://schemas.microsoft.com/office/drawing/2010/main" val="0"/>
@@ -3620,7 +3718,7 @@
                           <pic:cNvPicPr/>
                         </pic:nvPicPr>
                         <pic:blipFill>
-                          <a:blip r:embed="rId18" cstate="print">
+                          <a:blip r:embed="rId20" cstate="print">
                             <a:extLst>
                               <a:ext uri="{28A0092B-C50C-407E-A947-70E740481C1C}">
                                 <a14:useLocalDpi xmlns:a14="http://schemas.microsoft.com/office/drawing/2010/main" val="0"/>
@@ -3682,7 +3780,7 @@
                           <pic:cNvPicPr/>
                         </pic:nvPicPr>
                         <pic:blipFill>
-                          <a:blip r:embed="rId19" cstate="print">
+                          <a:blip r:embed="rId21" cstate="print">
                             <a:extLst>
                               <a:ext uri="{28A0092B-C50C-407E-A947-70E740481C1C}">
                                 <a14:useLocalDpi xmlns:a14="http://schemas.microsoft.com/office/drawing/2010/main" val="0"/>
@@ -3854,7 +3952,7 @@
                           <pic:cNvPicPr/>
                         </pic:nvPicPr>
                         <pic:blipFill>
-                          <a:blip r:embed="rId20" cstate="print">
+                          <a:blip r:embed="rId22" cstate="print">
                             <a:extLst>
                               <a:ext uri="{28A0092B-C50C-407E-A947-70E740481C1C}">
                                 <a14:useLocalDpi xmlns:a14="http://schemas.microsoft.com/office/drawing/2010/main" val="0"/>
@@ -4122,7 +4220,7 @@
                           <pic:cNvPicPr/>
                         </pic:nvPicPr>
                         <pic:blipFill>
-                          <a:blip r:embed="rId21"/>
+                          <a:blip r:embed="rId23"/>
                           <a:stretch>
                             <a:fillRect/>
                           </a:stretch>
@@ -4383,7 +4481,7 @@
                           <pic:cNvPicPr/>
                         </pic:nvPicPr>
                         <pic:blipFill>
-                          <a:blip r:embed="rId22"/>
+                          <a:blip r:embed="rId24"/>
                           <a:stretch>
                             <a:fillRect/>
                           </a:stretch>
@@ -4686,7 +4784,7 @@
                           <pic:cNvPicPr/>
                         </pic:nvPicPr>
                         <pic:blipFill>
-                          <a:blip r:embed="rId23" cstate="print">
+                          <a:blip r:embed="rId25" cstate="print">
                             <a:extLst>
                               <a:ext uri="{28A0092B-C50C-407E-A947-70E740481C1C}">
                                 <a14:useLocalDpi xmlns:a14="http://schemas.microsoft.com/office/drawing/2010/main" val="0"/>
@@ -4878,7 +4976,7 @@
                           <pic:cNvPicPr/>
                         </pic:nvPicPr>
                         <pic:blipFill>
-                          <a:blip r:embed="rId24"/>
+                          <a:blip r:embed="rId26"/>
                           <a:stretch>
                             <a:fillRect/>
                           </a:stretch>
@@ -5097,7 +5195,7 @@
                           <pic:cNvPicPr/>
                         </pic:nvPicPr>
                         <pic:blipFill>
-                          <a:blip r:embed="rId25" cstate="print">
+                          <a:blip r:embed="rId27" cstate="print">
                             <a:extLst>
                               <a:ext uri="{28A0092B-C50C-407E-A947-70E740481C1C}">
                                 <a14:useLocalDpi xmlns:a14="http://schemas.microsoft.com/office/drawing/2010/main" val="0"/>
@@ -5323,7 +5421,7 @@
                           <pic:cNvPicPr/>
                         </pic:nvPicPr>
                         <pic:blipFill>
-                          <a:blip r:embed="rId26" cstate="print">
+                          <a:blip r:embed="rId28" cstate="print">
                             <a:extLst>
                               <a:ext uri="{28A0092B-C50C-407E-A947-70E740481C1C}">
                                 <a14:useLocalDpi xmlns:a14="http://schemas.microsoft.com/office/drawing/2010/main" val="0"/>
@@ -5374,7 +5472,7 @@
                           <pic:cNvPicPr/>
                         </pic:nvPicPr>
                         <pic:blipFill>
-                          <a:blip r:embed="rId27" cstate="print">
+                          <a:blip r:embed="rId29" cstate="print">
                             <a:extLst>
                               <a:ext uri="{28A0092B-C50C-407E-A947-70E740481C1C}">
                                 <a14:useLocalDpi xmlns:a14="http://schemas.microsoft.com/office/drawing/2010/main" val="0"/>
@@ -5566,7 +5664,7 @@
                           <pic:cNvPicPr/>
                         </pic:nvPicPr>
                         <pic:blipFill>
-                          <a:blip r:embed="rId28" cstate="print">
+                          <a:blip r:embed="rId30" cstate="print">
                             <a:extLst>
                               <a:ext uri="{28A0092B-C50C-407E-A947-70E740481C1C}">
                                 <a14:useLocalDpi xmlns:a14="http://schemas.microsoft.com/office/drawing/2010/main" val="0"/>
@@ -5618,7 +5716,7 @@
                           <pic:cNvPicPr/>
                         </pic:nvPicPr>
                         <pic:blipFill>
-                          <a:blip r:embed="rId29" cstate="print">
+                          <a:blip r:embed="rId31" cstate="print">
                             <a:extLst>
                               <a:ext uri="{28A0092B-C50C-407E-A947-70E740481C1C}">
                                 <a14:useLocalDpi xmlns:a14="http://schemas.microsoft.com/office/drawing/2010/main" val="0"/>
@@ -5662,9 +5760,9 @@
       </w:pPr>
     </w:p>
     <w:sectPr>
-      <w:headerReference w:type="default" r:id="rId30"/>
-      <w:footerReference w:type="even" r:id="rId31"/>
-      <w:footerReference w:type="default" r:id="rId32"/>
+      <w:headerReference w:type="default" r:id="rId32"/>
+      <w:footerReference w:type="even" r:id="rId33"/>
+      <w:footerReference w:type="default" r:id="rId34"/>
       <w:footnotePr>
         <w:numRestart w:val="eachSect"/>
       </w:footnotePr>
@@ -6006,7 +6104,7 @@
         <v:path o:extrusionok="f" gradientshapeok="t" o:connecttype="rect"/>
         <o:lock v:ext="edit" aspectratio="t"/>
       </v:shapetype>
-      <v:shape id="_x0000_i1034" type="#_x0000_t75" style="width:8.85pt;height:8.85pt" o:bullet="t">
+      <v:shape id="_x0000_i1035" type="#_x0000_t75" style="width:8.85pt;height:8.85pt" o:bullet="t">
         <v:imagedata r:id="rId1" o:title="BD10267_"/>
       </v:shape>
     </w:pict>

</xml_diff>